<commit_message>
Create QuestGenerator, implement menu transition animation
</commit_message>
<xml_diff>
--- a/Assets/Reference/Adventure Guild GDD.docx
+++ b/Assets/Reference/Adventure Guild GDD.docx
@@ -83,14 +83,6 @@
           <w:szCs w:val="24"/>
         </w:rPr>
       </w:pPr>
-    </w:p>
-    <w:p>
-      <w:pPr>
-        <w:rPr>
-          <w:sz w:val="24"/>
-          <w:szCs w:val="24"/>
-        </w:rPr>
-      </w:pPr>
       <w:r>
         <w:rPr>
           <w:b/>
@@ -225,6 +217,463 @@
           <w:szCs w:val="24"/>
         </w:rPr>
         <w:t>Population includes Peasants, Artisans and Adventurers. Peasants upgrade to either Artisans or Adventurers (player’s choice).</w:t>
+      </w:r>
+    </w:p>
+    <w:p>
+      <w:pPr>
+        <w:rPr>
+          <w:sz w:val="24"/>
+          <w:szCs w:val="24"/>
+        </w:rPr>
+      </w:pPr>
+    </w:p>
+    <w:p>
+      <w:pPr>
+        <w:rPr>
+          <w:sz w:val="32"/>
+          <w:szCs w:val="32"/>
+        </w:rPr>
+      </w:pPr>
+      <w:r>
+        <w:rPr>
+          <w:b/>
+          <w:bCs/>
+          <w:sz w:val="32"/>
+          <w:szCs w:val="32"/>
+          <w:u w:val="single"/>
+        </w:rPr>
+        <w:t>Game Design</w:t>
+      </w:r>
+    </w:p>
+    <w:p>
+      <w:pPr>
+        <w:rPr>
+          <w:sz w:val="24"/>
+          <w:szCs w:val="24"/>
+        </w:rPr>
+      </w:pPr>
+      <w:r>
+        <w:rPr>
+          <w:b/>
+          <w:bCs/>
+          <w:sz w:val="24"/>
+          <w:szCs w:val="24"/>
+        </w:rPr>
+        <w:t>Adventurers</w:t>
+      </w:r>
+      <w:r>
+        <w:rPr>
+          <w:b/>
+          <w:bCs/>
+          <w:sz w:val="24"/>
+          <w:szCs w:val="24"/>
+        </w:rPr>
+        <w:t>:</w:t>
+      </w:r>
+    </w:p>
+    <w:p>
+      <w:pPr>
+        <w:pStyle w:val="ListParagraph"/>
+        <w:numPr>
+          <w:ilvl w:val="0"/>
+          <w:numId w:val="1"/>
+        </w:numPr>
+        <w:rPr>
+          <w:sz w:val="24"/>
+          <w:szCs w:val="24"/>
+        </w:rPr>
+      </w:pPr>
+      <w:r>
+        <w:rPr>
+          <w:sz w:val="24"/>
+          <w:szCs w:val="24"/>
+        </w:rPr>
+        <w:t xml:space="preserve">Many different </w:t>
+      </w:r>
+      <w:r>
+        <w:rPr>
+          <w:sz w:val="24"/>
+          <w:szCs w:val="24"/>
+        </w:rPr>
+        <w:t>People</w:t>
+      </w:r>
+    </w:p>
+    <w:p>
+      <w:pPr>
+        <w:pStyle w:val="ListParagraph"/>
+        <w:numPr>
+          <w:ilvl w:val="1"/>
+          <w:numId w:val="1"/>
+        </w:numPr>
+        <w:rPr>
+          <w:sz w:val="24"/>
+          <w:szCs w:val="24"/>
+        </w:rPr>
+      </w:pPr>
+      <w:r>
+        <w:rPr>
+          <w:sz w:val="24"/>
+          <w:szCs w:val="24"/>
+        </w:rPr>
+        <w:t>Avatar image</w:t>
+      </w:r>
+    </w:p>
+    <w:p>
+      <w:pPr>
+        <w:pStyle w:val="ListParagraph"/>
+        <w:numPr>
+          <w:ilvl w:val="1"/>
+          <w:numId w:val="1"/>
+        </w:numPr>
+        <w:rPr>
+          <w:sz w:val="24"/>
+          <w:szCs w:val="24"/>
+        </w:rPr>
+      </w:pPr>
+      <w:r>
+        <w:rPr>
+          <w:sz w:val="24"/>
+          <w:szCs w:val="24"/>
+        </w:rPr>
+        <w:t>Caste</w:t>
+      </w:r>
+    </w:p>
+    <w:p>
+      <w:pPr>
+        <w:pStyle w:val="ListParagraph"/>
+        <w:numPr>
+          <w:ilvl w:val="2"/>
+          <w:numId w:val="1"/>
+        </w:numPr>
+        <w:rPr>
+          <w:sz w:val="24"/>
+          <w:szCs w:val="24"/>
+        </w:rPr>
+      </w:pPr>
+      <w:r>
+        <w:rPr>
+          <w:sz w:val="24"/>
+          <w:szCs w:val="24"/>
+        </w:rPr>
+        <w:t>Adventurer</w:t>
+      </w:r>
+    </w:p>
+    <w:p>
+      <w:pPr>
+        <w:pStyle w:val="ListParagraph"/>
+        <w:numPr>
+          <w:ilvl w:val="2"/>
+          <w:numId w:val="1"/>
+        </w:numPr>
+        <w:rPr>
+          <w:sz w:val="24"/>
+          <w:szCs w:val="24"/>
+        </w:rPr>
+      </w:pPr>
+      <w:r>
+        <w:rPr>
+          <w:sz w:val="24"/>
+          <w:szCs w:val="24"/>
+        </w:rPr>
+        <w:t>Artisan</w:t>
+      </w:r>
+    </w:p>
+    <w:p>
+      <w:pPr>
+        <w:pStyle w:val="ListParagraph"/>
+        <w:numPr>
+          <w:ilvl w:val="2"/>
+          <w:numId w:val="1"/>
+        </w:numPr>
+        <w:rPr>
+          <w:sz w:val="24"/>
+          <w:szCs w:val="24"/>
+        </w:rPr>
+      </w:pPr>
+      <w:r>
+        <w:rPr>
+          <w:sz w:val="24"/>
+          <w:szCs w:val="24"/>
+        </w:rPr>
+        <w:t>Peasant</w:t>
+      </w:r>
+    </w:p>
+    <w:p>
+      <w:pPr>
+        <w:pStyle w:val="ListParagraph"/>
+        <w:numPr>
+          <w:ilvl w:val="1"/>
+          <w:numId w:val="1"/>
+        </w:numPr>
+        <w:rPr>
+          <w:sz w:val="24"/>
+          <w:szCs w:val="24"/>
+        </w:rPr>
+      </w:pPr>
+      <w:r>
+        <w:rPr>
+          <w:sz w:val="24"/>
+          <w:szCs w:val="24"/>
+        </w:rPr>
+        <w:t>Health</w:t>
+      </w:r>
+    </w:p>
+    <w:p>
+      <w:pPr>
+        <w:pStyle w:val="ListParagraph"/>
+        <w:numPr>
+          <w:ilvl w:val="1"/>
+          <w:numId w:val="1"/>
+        </w:numPr>
+        <w:rPr>
+          <w:sz w:val="24"/>
+          <w:szCs w:val="24"/>
+        </w:rPr>
+      </w:pPr>
+      <w:r>
+        <w:rPr>
+          <w:sz w:val="24"/>
+          <w:szCs w:val="24"/>
+        </w:rPr>
+        <w:t>Experience</w:t>
+      </w:r>
+    </w:p>
+    <w:p>
+      <w:pPr>
+        <w:pStyle w:val="ListParagraph"/>
+        <w:numPr>
+          <w:ilvl w:val="1"/>
+          <w:numId w:val="1"/>
+        </w:numPr>
+        <w:rPr>
+          <w:sz w:val="24"/>
+          <w:szCs w:val="24"/>
+        </w:rPr>
+      </w:pPr>
+      <w:r>
+        <w:rPr>
+          <w:sz w:val="24"/>
+          <w:szCs w:val="24"/>
+        </w:rPr>
+        <w:t>Level</w:t>
+      </w:r>
+    </w:p>
+    <w:p>
+      <w:pPr>
+        <w:pStyle w:val="ListParagraph"/>
+        <w:numPr>
+          <w:ilvl w:val="0"/>
+          <w:numId w:val="1"/>
+        </w:numPr>
+        <w:rPr>
+          <w:sz w:val="24"/>
+          <w:szCs w:val="24"/>
+        </w:rPr>
+      </w:pPr>
+      <w:r>
+        <w:rPr>
+          <w:sz w:val="24"/>
+          <w:szCs w:val="24"/>
+        </w:rPr>
+        <w:t>One single Hero</w:t>
+      </w:r>
+    </w:p>
+    <w:p>
+      <w:pPr>
+        <w:pStyle w:val="ListParagraph"/>
+        <w:numPr>
+          <w:ilvl w:val="1"/>
+          <w:numId w:val="1"/>
+        </w:numPr>
+        <w:rPr>
+          <w:sz w:val="24"/>
+          <w:szCs w:val="24"/>
+        </w:rPr>
+      </w:pPr>
+      <w:r>
+        <w:rPr>
+          <w:sz w:val="24"/>
+          <w:szCs w:val="24"/>
+        </w:rPr>
+        <w:lastRenderedPageBreak/>
+        <w:t>Is an Adventurer</w:t>
+      </w:r>
+    </w:p>
+    <w:p>
+      <w:pPr>
+        <w:pStyle w:val="ListParagraph"/>
+        <w:numPr>
+          <w:ilvl w:val="1"/>
+          <w:numId w:val="1"/>
+        </w:numPr>
+        <w:rPr>
+          <w:sz w:val="24"/>
+          <w:szCs w:val="24"/>
+        </w:rPr>
+      </w:pPr>
+      <w:r>
+        <w:rPr>
+          <w:sz w:val="24"/>
+          <w:szCs w:val="24"/>
+        </w:rPr>
+        <w:t>Is customized at the beginning of the game</w:t>
+      </w:r>
+    </w:p>
+    <w:p>
+      <w:pPr>
+        <w:rPr>
+          <w:sz w:val="24"/>
+          <w:szCs w:val="24"/>
+        </w:rPr>
+      </w:pPr>
+      <w:r>
+        <w:rPr>
+          <w:b/>
+          <w:bCs/>
+          <w:sz w:val="24"/>
+          <w:szCs w:val="24"/>
+        </w:rPr>
+        <w:t>Quests:</w:t>
+      </w:r>
+    </w:p>
+    <w:p>
+      <w:pPr>
+        <w:pStyle w:val="ListParagraph"/>
+        <w:numPr>
+          <w:ilvl w:val="0"/>
+          <w:numId w:val="1"/>
+        </w:numPr>
+        <w:rPr>
+          <w:sz w:val="24"/>
+          <w:szCs w:val="24"/>
+        </w:rPr>
+      </w:pPr>
+      <w:r>
+        <w:rPr>
+          <w:sz w:val="24"/>
+          <w:szCs w:val="24"/>
+        </w:rPr>
+        <w:t>Randomly generated</w:t>
+      </w:r>
+    </w:p>
+    <w:p>
+      <w:pPr>
+        <w:pStyle w:val="ListParagraph"/>
+        <w:numPr>
+          <w:ilvl w:val="0"/>
+          <w:numId w:val="1"/>
+        </w:numPr>
+        <w:rPr>
+          <w:sz w:val="24"/>
+          <w:szCs w:val="24"/>
+        </w:rPr>
+      </w:pPr>
+      <w:r>
+        <w:rPr>
+          <w:sz w:val="24"/>
+          <w:szCs w:val="24"/>
+        </w:rPr>
+        <w:t>Multiple difficulty levels affecting different aspects of the Quest</w:t>
+      </w:r>
+    </w:p>
+    <w:p>
+      <w:pPr>
+        <w:pStyle w:val="ListParagraph"/>
+        <w:numPr>
+          <w:ilvl w:val="1"/>
+          <w:numId w:val="1"/>
+        </w:numPr>
+        <w:rPr>
+          <w:sz w:val="24"/>
+          <w:szCs w:val="24"/>
+        </w:rPr>
+      </w:pPr>
+      <w:r>
+        <w:rPr>
+          <w:sz w:val="24"/>
+          <w:szCs w:val="24"/>
+        </w:rPr>
+        <w:t>Time to complete</w:t>
+      </w:r>
+    </w:p>
+    <w:p>
+      <w:pPr>
+        <w:pStyle w:val="ListParagraph"/>
+        <w:numPr>
+          <w:ilvl w:val="1"/>
+          <w:numId w:val="1"/>
+        </w:numPr>
+        <w:rPr>
+          <w:sz w:val="24"/>
+          <w:szCs w:val="24"/>
+        </w:rPr>
+      </w:pPr>
+      <w:r>
+        <w:rPr>
+          <w:sz w:val="24"/>
+          <w:szCs w:val="24"/>
+        </w:rPr>
+        <w:t>Rewards</w:t>
+      </w:r>
+    </w:p>
+    <w:p>
+      <w:pPr>
+        <w:pStyle w:val="ListParagraph"/>
+        <w:numPr>
+          <w:ilvl w:val="1"/>
+          <w:numId w:val="1"/>
+        </w:numPr>
+        <w:rPr>
+          <w:sz w:val="24"/>
+          <w:szCs w:val="24"/>
+        </w:rPr>
+      </w:pPr>
+      <w:r>
+        <w:rPr>
+          <w:sz w:val="24"/>
+          <w:szCs w:val="24"/>
+        </w:rPr>
+        <w:t>Level requirement</w:t>
+      </w:r>
+    </w:p>
+    <w:p>
+      <w:pPr>
+        <w:pStyle w:val="ListParagraph"/>
+        <w:numPr>
+          <w:ilvl w:val="1"/>
+          <w:numId w:val="1"/>
+        </w:numPr>
+        <w:rPr>
+          <w:sz w:val="24"/>
+          <w:szCs w:val="24"/>
+        </w:rPr>
+      </w:pPr>
+      <w:r>
+        <w:rPr>
+          <w:sz w:val="24"/>
+          <w:szCs w:val="24"/>
+        </w:rPr>
+        <w:t>Chance of failure (higher level Adventurers have a better chance)</w:t>
+      </w:r>
+    </w:p>
+    <w:p>
+      <w:pPr>
+        <w:pStyle w:val="ListParagraph"/>
+        <w:numPr>
+          <w:ilvl w:val="0"/>
+          <w:numId w:val="1"/>
+        </w:numPr>
+        <w:rPr>
+          <w:sz w:val="24"/>
+          <w:szCs w:val="24"/>
+        </w:rPr>
+      </w:pPr>
+      <w:r>
+        <w:rPr>
+          <w:sz w:val="24"/>
+          <w:szCs w:val="24"/>
+        </w:rPr>
+        <w:t xml:space="preserve">Different </w:t>
       </w:r>
     </w:p>
     <w:sectPr>
@@ -254,7 +703,7 @@
         <w:rFonts w:ascii="Calibri" w:eastAsiaTheme="minorHAnsi" w:hAnsi="Calibri" w:cs="Calibri" w:hint="default"/>
       </w:rPr>
     </w:lvl>
-    <w:lvl w:ilvl="1" w:tplc="10090003" w:tentative="1">
+    <w:lvl w:ilvl="1" w:tplc="10090003">
       <w:start w:val="1"/>
       <w:numFmt w:val="bullet"/>
       <w:lvlText w:val="o"/>
@@ -266,7 +715,7 @@
         <w:rFonts w:ascii="Courier New" w:hAnsi="Courier New" w:cs="Courier New" w:hint="default"/>
       </w:rPr>
     </w:lvl>
-    <w:lvl w:ilvl="2" w:tplc="10090005" w:tentative="1">
+    <w:lvl w:ilvl="2" w:tplc="10090005">
       <w:start w:val="1"/>
       <w:numFmt w:val="bullet"/>
       <w:lvlText w:val=""/>

</xml_diff>